<commit_message>
complete and send documents to Justin
</commit_message>
<xml_diff>
--- a/NUTRITION PROGRAM MOCKUP PROPOSAL.docx
+++ b/NUTRITION PROGRAM MOCKUP PROPOSAL.docx
@@ -118,8 +118,6 @@
         </w:rPr>
         <w:t>EXCEL</w:t>
       </w:r>
-      <w:bookmarkStart w:id="0" w:name="_GoBack"/>
-      <w:bookmarkEnd w:id="0"/>
       <w:r>
         <w:rPr>
           <w:sz w:val="24"/>
@@ -351,7 +349,23 @@
           <w:szCs w:val="24"/>
           <w:highlight w:val="yellow"/>
         </w:rPr>
-        <w:t>Back-end module introduction</w:t>
+        <w:t>Admin roles</w:t>
+      </w:r>
+      <w:r>
+        <w:rPr>
+          <w:sz w:val="24"/>
+          <w:szCs w:val="24"/>
+          <w:highlight w:val="yellow"/>
+        </w:rPr>
+        <w:t xml:space="preserve"> introduction</w:t>
+      </w:r>
+      <w:r>
+        <w:rPr>
+          <w:sz w:val="24"/>
+          <w:szCs w:val="24"/>
+          <w:highlight w:val="yellow"/>
+        </w:rPr>
+        <w:t>: When user login to system with administrator role. They will have full access on whole modules of system</w:t>
       </w:r>
     </w:p>
     <w:p>
@@ -390,7 +404,21 @@
           <w:sz w:val="24"/>
           <w:szCs w:val="24"/>
         </w:rPr>
-        <w:t>This is including core functions of whole system. It allows administrational users to setup necessary parameters of the nutrition system. It is included:</w:t>
+        <w:t>This is including core functions of whole sy</w:t>
+      </w:r>
+      <w:r>
+        <w:rPr>
+          <w:sz w:val="24"/>
+          <w:szCs w:val="24"/>
+        </w:rPr>
+        <w:t>stem. It allows admin</w:t>
+      </w:r>
+      <w:r>
+        <w:rPr>
+          <w:sz w:val="24"/>
+          <w:szCs w:val="24"/>
+        </w:rPr>
+        <w:t xml:space="preserve"> users to setup necessary parameters of the nutrition system. It is included:</w:t>
       </w:r>
     </w:p>
     <w:p>
@@ -617,9 +645,9 @@
         </w:rPr>
         <w:drawing>
           <wp:inline distT="0" distB="0" distL="0" distR="0">
-            <wp:extent cx="5067300" cy="2774563"/>
+            <wp:extent cx="5943600" cy="3254375"/>
             <wp:effectExtent l="0" t="0" r="0" b="0"/>
-            <wp:docPr id="3" name="Picture 3"/>
+            <wp:docPr id="1" name="Picture 1"/>
             <wp:cNvGraphicFramePr>
               <a:graphicFrameLocks xmlns:a="http://schemas.openxmlformats.org/drawingml/2006/main" noChangeAspect="1"/>
             </wp:cNvGraphicFramePr>
@@ -627,7 +655,7 @@
               <a:graphicData uri="http://schemas.openxmlformats.org/drawingml/2006/picture">
                 <pic:pic xmlns:pic="http://schemas.openxmlformats.org/drawingml/2006/picture">
                   <pic:nvPicPr>
-                    <pic:cNvPr id="0" name="Login-admin.png"/>
+                    <pic:cNvPr id="0" name="login.png"/>
                     <pic:cNvPicPr/>
                   </pic:nvPicPr>
                   <pic:blipFill>
@@ -645,7 +673,7 @@
                   <pic:spPr>
                     <a:xfrm>
                       <a:off x="0" y="0"/>
-                      <a:ext cx="5067300" cy="2774563"/>
+                      <a:ext cx="5943600" cy="3254375"/>
                     </a:xfrm>
                     <a:prstGeom prst="rect">
                       <a:avLst/>
@@ -707,11 +735,12 @@
           <w:sz w:val="24"/>
           <w:szCs w:val="24"/>
         </w:rPr>
+        <w:lastRenderedPageBreak/>
         <w:drawing>
           <wp:inline distT="0" distB="0" distL="0" distR="0">
-            <wp:extent cx="5000625" cy="2868414"/>
-            <wp:effectExtent l="0" t="0" r="0" b="0"/>
-            <wp:docPr id="8" name="Picture 8"/>
+            <wp:extent cx="5943600" cy="4284980"/>
+            <wp:effectExtent l="0" t="0" r="0" b="1270"/>
+            <wp:docPr id="2" name="Picture 2"/>
             <wp:cNvGraphicFramePr>
               <a:graphicFrameLocks xmlns:a="http://schemas.openxmlformats.org/drawingml/2006/main" noChangeAspect="1"/>
             </wp:cNvGraphicFramePr>
@@ -719,7 +748,7 @@
               <a:graphicData uri="http://schemas.openxmlformats.org/drawingml/2006/picture">
                 <pic:pic xmlns:pic="http://schemas.openxmlformats.org/drawingml/2006/picture">
                   <pic:nvPicPr>
-                    <pic:cNvPr id="0" name="backend-admin-index.png"/>
+                    <pic:cNvPr id="0" name="backendadminindex.png"/>
                     <pic:cNvPicPr/>
                   </pic:nvPicPr>
                   <pic:blipFill>
@@ -737,7 +766,7 @@
                   <pic:spPr>
                     <a:xfrm>
                       <a:off x="0" y="0"/>
-                      <a:ext cx="5003048" cy="2869804"/>
+                      <a:ext cx="5943600" cy="4284980"/>
                     </a:xfrm>
                     <a:prstGeom prst="rect">
                       <a:avLst/>
@@ -839,9 +868,9 @@
         </w:rPr>
         <w:drawing>
           <wp:inline distT="0" distB="0" distL="0" distR="0">
-            <wp:extent cx="5095875" cy="2923051"/>
-            <wp:effectExtent l="0" t="0" r="0" b="0"/>
-            <wp:docPr id="10" name="Picture 10"/>
+            <wp:extent cx="5943600" cy="2600325"/>
+            <wp:effectExtent l="0" t="0" r="0" b="9525"/>
+            <wp:docPr id="4" name="Picture 4"/>
             <wp:cNvGraphicFramePr>
               <a:graphicFrameLocks xmlns:a="http://schemas.openxmlformats.org/drawingml/2006/main" noChangeAspect="1"/>
             </wp:cNvGraphicFramePr>
@@ -849,7 +878,7 @@
               <a:graphicData uri="http://schemas.openxmlformats.org/drawingml/2006/picture">
                 <pic:pic xmlns:pic="http://schemas.openxmlformats.org/drawingml/2006/picture">
                   <pic:nvPicPr>
-                    <pic:cNvPr id="0" name="backend-admin-setup users.png"/>
+                    <pic:cNvPr id="0" name="backendadminsetup_users.png"/>
                     <pic:cNvPicPr/>
                   </pic:nvPicPr>
                   <pic:blipFill>
@@ -867,7 +896,7 @@
                   <pic:spPr>
                     <a:xfrm>
                       <a:off x="0" y="0"/>
-                      <a:ext cx="5095875" cy="2923051"/>
+                      <a:ext cx="5943600" cy="2600325"/>
                     </a:xfrm>
                     <a:prstGeom prst="rect">
                       <a:avLst/>
@@ -890,20 +919,41 @@
       </w:pPr>
       <w:r>
         <w:rPr>
-          <w:sz w:val="24"/>
-          <w:szCs w:val="24"/>
           <w:highlight w:val="yellow"/>
         </w:rPr>
-        <w:t>Trainer-D</w:t>
-      </w:r>
-      <w:r>
-        <w:rPr>
-          <w:sz w:val="24"/>
-          <w:szCs w:val="24"/>
+        <w:t xml:space="preserve">Administrator </w:t>
+      </w:r>
+      <w:r>
+        <w:rPr>
           <w:highlight w:val="yellow"/>
         </w:rPr>
-        <w:t>ashboard screen:</w:t>
-      </w:r>
+        <w:t>–</w:t>
+      </w:r>
+      <w:r>
+        <w:rPr>
+          <w:sz w:val="24"/>
+          <w:szCs w:val="24"/>
+          <w:highlight w:val="yellow"/>
+        </w:rPr>
+        <w:t>User Profile</w:t>
+      </w:r>
+      <w:r>
+        <w:rPr>
+          <w:sz w:val="24"/>
+          <w:szCs w:val="24"/>
+          <w:highlight w:val="yellow"/>
+        </w:rPr>
+        <w:t xml:space="preserve"> Screen:</w:t>
+      </w:r>
+    </w:p>
+    <w:p>
+      <w:pPr>
+        <w:pStyle w:val="ListParagraph"/>
+        <w:rPr>
+          <w:sz w:val="24"/>
+          <w:szCs w:val="24"/>
+        </w:rPr>
+      </w:pPr>
     </w:p>
     <w:p>
       <w:pPr>
@@ -919,11 +969,12 @@
           <w:sz w:val="24"/>
           <w:szCs w:val="24"/>
         </w:rPr>
+        <w:lastRenderedPageBreak/>
         <w:drawing>
           <wp:inline distT="0" distB="0" distL="0" distR="0">
-            <wp:extent cx="5095875" cy="2923051"/>
-            <wp:effectExtent l="0" t="0" r="0" b="0"/>
-            <wp:docPr id="11" name="Picture 11"/>
+            <wp:extent cx="5943600" cy="4284980"/>
+            <wp:effectExtent l="0" t="0" r="0" b="1270"/>
+            <wp:docPr id="5" name="Picture 5"/>
             <wp:cNvGraphicFramePr>
               <a:graphicFrameLocks xmlns:a="http://schemas.openxmlformats.org/drawingml/2006/main" noChangeAspect="1"/>
             </wp:cNvGraphicFramePr>
@@ -931,7 +982,7 @@
               <a:graphicData uri="http://schemas.openxmlformats.org/drawingml/2006/picture">
                 <pic:pic xmlns:pic="http://schemas.openxmlformats.org/drawingml/2006/picture">
                   <pic:nvPicPr>
-                    <pic:cNvPr id="0" name="frontend-trainer-index.png"/>
+                    <pic:cNvPr id="0" name="backendadminmanage_user_profile.png"/>
                     <pic:cNvPicPr/>
                   </pic:nvPicPr>
                   <pic:blipFill>
@@ -949,7 +1000,7 @@
                   <pic:spPr>
                     <a:xfrm>
                       <a:off x="0" y="0"/>
-                      <a:ext cx="5095875" cy="2923051"/>
+                      <a:ext cx="5943600" cy="4284980"/>
                     </a:xfrm>
                     <a:prstGeom prst="rect">
                       <a:avLst/>
@@ -965,40 +1016,24 @@
     <w:p>
       <w:pPr>
         <w:pStyle w:val="ListParagraph"/>
-        <w:numPr>
-          <w:ilvl w:val="0"/>
-          <w:numId w:val="3"/>
-        </w:numPr>
-        <w:ind w:left="360" w:hanging="360"/>
-        <w:rPr>
-          <w:sz w:val="24"/>
-          <w:szCs w:val="24"/>
-          <w:highlight w:val="yellow"/>
-        </w:rPr>
-      </w:pPr>
-      <w:r>
-        <w:rPr>
-          <w:sz w:val="24"/>
-          <w:szCs w:val="24"/>
-          <w:highlight w:val="yellow"/>
-        </w:rPr>
-        <w:t>Front</w:t>
-      </w:r>
-      <w:r>
-        <w:rPr>
-          <w:sz w:val="24"/>
-          <w:szCs w:val="24"/>
-          <w:highlight w:val="yellow"/>
-        </w:rPr>
-        <w:t xml:space="preserve">-end module </w:t>
-      </w:r>
-      <w:r>
-        <w:rPr>
-          <w:sz w:val="24"/>
-          <w:szCs w:val="24"/>
-          <w:highlight w:val="yellow"/>
-        </w:rPr>
-        <w:t>on App</w:t>
+        <w:rPr>
+          <w:sz w:val="24"/>
+          <w:szCs w:val="24"/>
+        </w:rPr>
+      </w:pPr>
+      <w:r>
+        <w:rPr>
+          <w:sz w:val="24"/>
+          <w:szCs w:val="24"/>
+        </w:rPr>
+        <w:t xml:space="preserve">Program </w:t>
+      </w:r>
+      <w:r>
+        <w:rPr>
+          <w:sz w:val="24"/>
+          <w:szCs w:val="24"/>
+        </w:rPr>
+        <w:t>Variables Setup:</w:t>
       </w:r>
     </w:p>
     <w:p>
@@ -1018,9 +1053,9 @@
         <w:lastRenderedPageBreak/>
         <w:drawing>
           <wp:inline distT="0" distB="0" distL="0" distR="0">
-            <wp:extent cx="4505325" cy="2466858"/>
-            <wp:effectExtent l="0" t="0" r="0" b="0"/>
-            <wp:docPr id="12" name="Picture 12"/>
+            <wp:extent cx="5943600" cy="4284980"/>
+            <wp:effectExtent l="0" t="0" r="0" b="1270"/>
+            <wp:docPr id="6" name="Picture 6"/>
             <wp:cNvGraphicFramePr>
               <a:graphicFrameLocks xmlns:a="http://schemas.openxmlformats.org/drawingml/2006/main" noChangeAspect="1"/>
             </wp:cNvGraphicFramePr>
@@ -1028,7 +1063,7 @@
               <a:graphicData uri="http://schemas.openxmlformats.org/drawingml/2006/picture">
                 <pic:pic xmlns:pic="http://schemas.openxmlformats.org/drawingml/2006/picture">
                   <pic:nvPicPr>
-                    <pic:cNvPr id="0" name="Login-trainer.png"/>
+                    <pic:cNvPr id="0" name="backendadminsetup_program_variables.png"/>
                     <pic:cNvPicPr/>
                   </pic:nvPicPr>
                   <pic:blipFill>
@@ -1046,7 +1081,7 @@
                   <pic:spPr>
                     <a:xfrm>
                       <a:off x="0" y="0"/>
-                      <a:ext cx="4505325" cy="2466858"/>
+                      <a:ext cx="5943600" cy="4284980"/>
                     </a:xfrm>
                     <a:prstGeom prst="rect">
                       <a:avLst/>
@@ -1071,48 +1106,30 @@
         <w:rPr>
           <w:sz w:val="24"/>
           <w:szCs w:val="24"/>
-          <w:highlight w:val="yellow"/>
-        </w:rPr>
-        <w:t>Trainer-Dashboard Screen</w:t>
-      </w:r>
-    </w:p>
-    <w:p>
-      <w:pPr>
-        <w:pStyle w:val="ListParagraph"/>
-        <w:ind w:left="360"/>
-        <w:rPr>
-          <w:sz w:val="24"/>
-          <w:szCs w:val="24"/>
-        </w:rPr>
-      </w:pPr>
-    </w:p>
-    <w:p>
-      <w:pPr>
-        <w:pStyle w:val="ListParagraph"/>
-        <w:ind w:left="360"/>
-        <w:rPr>
-          <w:sz w:val="24"/>
-          <w:szCs w:val="24"/>
-        </w:rPr>
-      </w:pPr>
-      <w:r>
-        <w:rPr>
-          <w:sz w:val="24"/>
-          <w:szCs w:val="24"/>
-        </w:rPr>
-        <w:tab/>
-      </w:r>
+        </w:rPr>
+        <w:t>Meal Variables Setup:</w:t>
+      </w:r>
+    </w:p>
+    <w:p>
+      <w:pPr>
+        <w:pStyle w:val="ListParagraph"/>
+        <w:rPr>
+          <w:sz w:val="24"/>
+          <w:szCs w:val="24"/>
+        </w:rPr>
+      </w:pPr>
       <w:r>
         <w:rPr>
           <w:noProof/>
           <w:sz w:val="24"/>
           <w:szCs w:val="24"/>
         </w:rPr>
+        <w:lastRenderedPageBreak/>
         <w:drawing>
           <wp:inline distT="0" distB="0" distL="0" distR="0">
-            <wp:extent cx="5267325" cy="3021396"/>
-            <wp:effectExtent l="0" t="0" r="0" b="0"/>
-            <wp:docPr id="13" name="Picture 13"/>
+            <wp:extent cx="5943600" cy="4284980"/>
+            <wp:effectExtent l="0" t="0" r="0" b="1270"/>
+            <wp:docPr id="7" name="Picture 7"/>
             <wp:cNvGraphicFramePr>
               <a:graphicFrameLocks xmlns:a="http://schemas.openxmlformats.org/drawingml/2006/main" noChangeAspect="1"/>
             </wp:cNvGraphicFramePr>
@@ -1120,11 +1137,11 @@
               <a:graphicData uri="http://schemas.openxmlformats.org/drawingml/2006/picture">
                 <pic:pic xmlns:pic="http://schemas.openxmlformats.org/drawingml/2006/picture">
                   <pic:nvPicPr>
-                    <pic:cNvPr id="0" name="frontend-trainer-index.png"/>
+                    <pic:cNvPr id="0" name="backendadminsetup_meal_variables.png"/>
                     <pic:cNvPicPr/>
                   </pic:nvPicPr>
                   <pic:blipFill>
-                    <a:blip r:embed="rId9">
+                    <a:blip r:embed="rId11">
                       <a:extLst>
                         <a:ext uri="{28A0092B-C50C-407E-A947-70E740481C1C}">
                           <a14:useLocalDpi xmlns:a14="http://schemas.microsoft.com/office/drawing/2010/main" val="0"/>
@@ -1138,7 +1155,7 @@
                   <pic:spPr>
                     <a:xfrm>
                       <a:off x="0" y="0"/>
-                      <a:ext cx="5267325" cy="3021396"/>
+                      <a:ext cx="5943600" cy="4284980"/>
                     </a:xfrm>
                     <a:prstGeom prst="rect">
                       <a:avLst/>
@@ -1154,26 +1171,495 @@
     <w:p>
       <w:pPr>
         <w:pStyle w:val="ListParagraph"/>
+        <w:rPr>
+          <w:sz w:val="24"/>
+          <w:szCs w:val="24"/>
+        </w:rPr>
+      </w:pPr>
+      <w:r>
+        <w:rPr>
+          <w:sz w:val="24"/>
+          <w:szCs w:val="24"/>
+        </w:rPr>
+        <w:t>Setup EZ MENU:</w:t>
+      </w:r>
+    </w:p>
+    <w:p>
+      <w:pPr>
+        <w:pStyle w:val="ListParagraph"/>
+        <w:rPr>
+          <w:sz w:val="24"/>
+          <w:szCs w:val="24"/>
+        </w:rPr>
+      </w:pPr>
+      <w:r>
+        <w:rPr>
+          <w:noProof/>
+          <w:sz w:val="24"/>
+          <w:szCs w:val="24"/>
+        </w:rPr>
+        <w:lastRenderedPageBreak/>
+        <w:drawing>
+          <wp:inline distT="0" distB="0" distL="0" distR="0">
+            <wp:extent cx="5943600" cy="4284980"/>
+            <wp:effectExtent l="0" t="0" r="0" b="1270"/>
+            <wp:docPr id="9" name="Picture 9"/>
+            <wp:cNvGraphicFramePr>
+              <a:graphicFrameLocks xmlns:a="http://schemas.openxmlformats.org/drawingml/2006/main" noChangeAspect="1"/>
+            </wp:cNvGraphicFramePr>
+            <a:graphic xmlns:a="http://schemas.openxmlformats.org/drawingml/2006/main">
+              <a:graphicData uri="http://schemas.openxmlformats.org/drawingml/2006/picture">
+                <pic:pic xmlns:pic="http://schemas.openxmlformats.org/drawingml/2006/picture">
+                  <pic:nvPicPr>
+                    <pic:cNvPr id="0" name="backendadminsetup_ez_menu.png"/>
+                    <pic:cNvPicPr/>
+                  </pic:nvPicPr>
+                  <pic:blipFill>
+                    <a:blip r:embed="rId12">
+                      <a:extLst>
+                        <a:ext uri="{28A0092B-C50C-407E-A947-70E740481C1C}">
+                          <a14:useLocalDpi xmlns:a14="http://schemas.microsoft.com/office/drawing/2010/main" val="0"/>
+                        </a:ext>
+                      </a:extLst>
+                    </a:blip>
+                    <a:stretch>
+                      <a:fillRect/>
+                    </a:stretch>
+                  </pic:blipFill>
+                  <pic:spPr>
+                    <a:xfrm>
+                      <a:off x="0" y="0"/>
+                      <a:ext cx="5943600" cy="4284980"/>
+                    </a:xfrm>
+                    <a:prstGeom prst="rect">
+                      <a:avLst/>
+                    </a:prstGeom>
+                  </pic:spPr>
+                </pic:pic>
+              </a:graphicData>
+            </a:graphic>
+          </wp:inline>
+        </w:drawing>
+      </w:r>
+    </w:p>
+    <w:p>
+      <w:pPr>
+        <w:pStyle w:val="ListParagraph"/>
+        <w:rPr>
+          <w:sz w:val="24"/>
+          <w:szCs w:val="24"/>
+        </w:rPr>
+      </w:pPr>
+      <w:r>
+        <w:rPr>
+          <w:sz w:val="24"/>
+          <w:szCs w:val="24"/>
+        </w:rPr>
+        <w:t>Setup Advance menus:</w:t>
+      </w:r>
+    </w:p>
+    <w:p>
+      <w:pPr>
+        <w:pStyle w:val="ListParagraph"/>
+        <w:rPr>
+          <w:sz w:val="24"/>
+          <w:szCs w:val="24"/>
+        </w:rPr>
+      </w:pPr>
+      <w:r>
+        <w:rPr>
+          <w:noProof/>
+          <w:sz w:val="24"/>
+          <w:szCs w:val="24"/>
+        </w:rPr>
+        <w:drawing>
+          <wp:inline distT="0" distB="0" distL="0" distR="0">
+            <wp:extent cx="4676775" cy="3371675"/>
+            <wp:effectExtent l="0" t="0" r="0" b="635"/>
+            <wp:docPr id="15" name="Picture 15"/>
+            <wp:cNvGraphicFramePr>
+              <a:graphicFrameLocks xmlns:a="http://schemas.openxmlformats.org/drawingml/2006/main" noChangeAspect="1"/>
+            </wp:cNvGraphicFramePr>
+            <a:graphic xmlns:a="http://schemas.openxmlformats.org/drawingml/2006/main">
+              <a:graphicData uri="http://schemas.openxmlformats.org/drawingml/2006/picture">
+                <pic:pic xmlns:pic="http://schemas.openxmlformats.org/drawingml/2006/picture">
+                  <pic:nvPicPr>
+                    <pic:cNvPr id="0" name="backendadminsetup_advancne_menu.png"/>
+                    <pic:cNvPicPr/>
+                  </pic:nvPicPr>
+                  <pic:blipFill>
+                    <a:blip r:embed="rId13">
+                      <a:extLst>
+                        <a:ext uri="{28A0092B-C50C-407E-A947-70E740481C1C}">
+                          <a14:useLocalDpi xmlns:a14="http://schemas.microsoft.com/office/drawing/2010/main" val="0"/>
+                        </a:ext>
+                      </a:extLst>
+                    </a:blip>
+                    <a:stretch>
+                      <a:fillRect/>
+                    </a:stretch>
+                  </pic:blipFill>
+                  <pic:spPr>
+                    <a:xfrm>
+                      <a:off x="0" y="0"/>
+                      <a:ext cx="4676775" cy="3371675"/>
+                    </a:xfrm>
+                    <a:prstGeom prst="rect">
+                      <a:avLst/>
+                    </a:prstGeom>
+                  </pic:spPr>
+                </pic:pic>
+              </a:graphicData>
+            </a:graphic>
+          </wp:inline>
+        </w:drawing>
+      </w:r>
+    </w:p>
+    <w:p>
+      <w:pPr>
+        <w:pStyle w:val="ListParagraph"/>
+        <w:rPr>
+          <w:sz w:val="24"/>
+          <w:szCs w:val="24"/>
+        </w:rPr>
+      </w:pPr>
+      <w:r>
+        <w:rPr>
+          <w:sz w:val="24"/>
+          <w:szCs w:val="24"/>
+        </w:rPr>
+        <w:t>Setup Details of Menus:</w:t>
+      </w:r>
+    </w:p>
+    <w:p>
+      <w:pPr>
+        <w:pStyle w:val="ListParagraph"/>
+        <w:rPr>
+          <w:sz w:val="24"/>
+          <w:szCs w:val="24"/>
+        </w:rPr>
+      </w:pPr>
+      <w:r>
+        <w:rPr>
+          <w:noProof/>
+          <w:sz w:val="24"/>
+          <w:szCs w:val="24"/>
+        </w:rPr>
+        <w:lastRenderedPageBreak/>
+        <w:drawing>
+          <wp:inline distT="0" distB="0" distL="0" distR="0">
+            <wp:extent cx="5153025" cy="3715023"/>
+            <wp:effectExtent l="0" t="0" r="0" b="0"/>
+            <wp:docPr id="16" name="Picture 16"/>
+            <wp:cNvGraphicFramePr>
+              <a:graphicFrameLocks xmlns:a="http://schemas.openxmlformats.org/drawingml/2006/main" noChangeAspect="1"/>
+            </wp:cNvGraphicFramePr>
+            <a:graphic xmlns:a="http://schemas.openxmlformats.org/drawingml/2006/main">
+              <a:graphicData uri="http://schemas.openxmlformats.org/drawingml/2006/picture">
+                <pic:pic xmlns:pic="http://schemas.openxmlformats.org/drawingml/2006/picture">
+                  <pic:nvPicPr>
+                    <pic:cNvPr id="0" name="backendadminsetup_ez_menu_1.png"/>
+                    <pic:cNvPicPr/>
+                  </pic:nvPicPr>
+                  <pic:blipFill>
+                    <a:blip r:embed="rId14">
+                      <a:extLst>
+                        <a:ext uri="{28A0092B-C50C-407E-A947-70E740481C1C}">
+                          <a14:useLocalDpi xmlns:a14="http://schemas.microsoft.com/office/drawing/2010/main" val="0"/>
+                        </a:ext>
+                      </a:extLst>
+                    </a:blip>
+                    <a:stretch>
+                      <a:fillRect/>
+                    </a:stretch>
+                  </pic:blipFill>
+                  <pic:spPr>
+                    <a:xfrm>
+                      <a:off x="0" y="0"/>
+                      <a:ext cx="5153025" cy="3715023"/>
+                    </a:xfrm>
+                    <a:prstGeom prst="rect">
+                      <a:avLst/>
+                    </a:prstGeom>
+                  </pic:spPr>
+                </pic:pic>
+              </a:graphicData>
+            </a:graphic>
+          </wp:inline>
+        </w:drawing>
+      </w:r>
+    </w:p>
+    <w:p>
+      <w:pPr>
+        <w:pStyle w:val="ListParagraph"/>
+        <w:rPr>
+          <w:sz w:val="24"/>
+          <w:szCs w:val="24"/>
+        </w:rPr>
+      </w:pPr>
+    </w:p>
+    <w:p>
+      <w:pPr>
+        <w:pStyle w:val="ListParagraph"/>
+        <w:numPr>
+          <w:ilvl w:val="0"/>
+          <w:numId w:val="3"/>
+        </w:numPr>
+        <w:ind w:left="360" w:hanging="360"/>
+        <w:rPr>
+          <w:sz w:val="24"/>
+          <w:szCs w:val="24"/>
+          <w:highlight w:val="yellow"/>
+        </w:rPr>
+      </w:pPr>
+      <w:r>
+        <w:rPr>
+          <w:sz w:val="24"/>
+          <w:szCs w:val="24"/>
+          <w:highlight w:val="yellow"/>
+        </w:rPr>
+        <w:t>Front</w:t>
+      </w:r>
+      <w:r>
+        <w:rPr>
+          <w:sz w:val="24"/>
+          <w:szCs w:val="24"/>
+          <w:highlight w:val="yellow"/>
+        </w:rPr>
+        <w:t>-end module</w:t>
+      </w:r>
+      <w:r>
+        <w:rPr>
+          <w:sz w:val="24"/>
+          <w:szCs w:val="24"/>
+          <w:highlight w:val="yellow"/>
+        </w:rPr>
+        <w:t>s</w:t>
+      </w:r>
+      <w:r>
+        <w:rPr>
+          <w:sz w:val="24"/>
+          <w:szCs w:val="24"/>
+          <w:highlight w:val="yellow"/>
+        </w:rPr>
+        <w:t xml:space="preserve"> </w:t>
+      </w:r>
+      <w:r>
+        <w:rPr>
+          <w:sz w:val="24"/>
+          <w:szCs w:val="24"/>
+          <w:highlight w:val="yellow"/>
+        </w:rPr>
+        <w:t>on App</w:t>
+      </w:r>
+    </w:p>
+    <w:p>
+      <w:pPr>
+        <w:pStyle w:val="ListParagraph"/>
+        <w:rPr>
+          <w:sz w:val="24"/>
+          <w:szCs w:val="24"/>
+        </w:rPr>
+      </w:pPr>
+      <w:r>
+        <w:rPr>
+          <w:noProof/>
+          <w:sz w:val="24"/>
+          <w:szCs w:val="24"/>
+        </w:rPr>
+        <w:drawing>
+          <wp:inline distT="0" distB="0" distL="0" distR="0">
+            <wp:extent cx="4800600" cy="2628534"/>
+            <wp:effectExtent l="0" t="0" r="0" b="0"/>
+            <wp:docPr id="12" name="Picture 12"/>
+            <wp:cNvGraphicFramePr>
+              <a:graphicFrameLocks xmlns:a="http://schemas.openxmlformats.org/drawingml/2006/main" noChangeAspect="1"/>
+            </wp:cNvGraphicFramePr>
+            <a:graphic xmlns:a="http://schemas.openxmlformats.org/drawingml/2006/main">
+              <a:graphicData uri="http://schemas.openxmlformats.org/drawingml/2006/picture">
+                <pic:pic xmlns:pic="http://schemas.openxmlformats.org/drawingml/2006/picture">
+                  <pic:nvPicPr>
+                    <pic:cNvPr id="0" name="Login-trainer.png"/>
+                    <pic:cNvPicPr/>
+                  </pic:nvPicPr>
+                  <pic:blipFill>
+                    <a:blip r:embed="rId15">
+                      <a:extLst>
+                        <a:ext uri="{28A0092B-C50C-407E-A947-70E740481C1C}">
+                          <a14:useLocalDpi xmlns:a14="http://schemas.microsoft.com/office/drawing/2010/main" val="0"/>
+                        </a:ext>
+                      </a:extLst>
+                    </a:blip>
+                    <a:stretch>
+                      <a:fillRect/>
+                    </a:stretch>
+                  </pic:blipFill>
+                  <pic:spPr>
+                    <a:xfrm>
+                      <a:off x="0" y="0"/>
+                      <a:ext cx="4800600" cy="2628534"/>
+                    </a:xfrm>
+                    <a:prstGeom prst="rect">
+                      <a:avLst/>
+                    </a:prstGeom>
+                  </pic:spPr>
+                </pic:pic>
+              </a:graphicData>
+            </a:graphic>
+          </wp:inline>
+        </w:drawing>
+      </w:r>
+    </w:p>
+    <w:p>
+      <w:pPr>
+        <w:pStyle w:val="ListParagraph"/>
+        <w:rPr>
+          <w:sz w:val="24"/>
+          <w:szCs w:val="24"/>
+          <w:highlight w:val="yellow"/>
+        </w:rPr>
+      </w:pPr>
+    </w:p>
+    <w:p>
+      <w:pPr>
+        <w:pStyle w:val="ListParagraph"/>
+        <w:rPr>
+          <w:sz w:val="24"/>
+          <w:szCs w:val="24"/>
+        </w:rPr>
+      </w:pPr>
+      <w:r>
+        <w:rPr>
+          <w:sz w:val="24"/>
+          <w:szCs w:val="24"/>
+          <w:highlight w:val="yellow"/>
+        </w:rPr>
+        <w:t>Trainer</w:t>
+      </w:r>
+      <w:r>
+        <w:rPr>
+          <w:sz w:val="24"/>
+          <w:szCs w:val="24"/>
+          <w:highlight w:val="yellow"/>
+        </w:rPr>
+        <w:t xml:space="preserve"> </w:t>
+      </w:r>
+      <w:r>
+        <w:rPr>
+          <w:sz w:val="24"/>
+          <w:szCs w:val="24"/>
+          <w:highlight w:val="yellow"/>
+        </w:rPr>
+        <w:t>Dashboard Screen</w:t>
+      </w:r>
+    </w:p>
+    <w:p>
+      <w:pPr>
+        <w:pStyle w:val="ListParagraph"/>
         <w:ind w:left="360"/>
         <w:rPr>
           <w:sz w:val="24"/>
           <w:szCs w:val="24"/>
         </w:rPr>
       </w:pPr>
-      <w:r>
-        <w:rPr>
-          <w:sz w:val="24"/>
-          <w:szCs w:val="24"/>
-        </w:rPr>
+    </w:p>
+    <w:p>
+      <w:pPr>
+        <w:pStyle w:val="ListParagraph"/>
+        <w:ind w:left="360"/>
+        <w:rPr>
+          <w:sz w:val="24"/>
+          <w:szCs w:val="24"/>
+        </w:rPr>
+      </w:pPr>
+      <w:r>
+        <w:rPr>
+          <w:sz w:val="24"/>
+          <w:szCs w:val="24"/>
+        </w:rPr>
+        <w:lastRenderedPageBreak/>
         <w:tab/>
       </w:r>
       <w:r>
         <w:rPr>
+          <w:noProof/>
+          <w:sz w:val="24"/>
+          <w:szCs w:val="24"/>
+        </w:rPr>
+        <w:drawing>
+          <wp:inline distT="0" distB="0" distL="0" distR="0">
+            <wp:extent cx="5200650" cy="3749358"/>
+            <wp:effectExtent l="0" t="0" r="0" b="3810"/>
+            <wp:docPr id="17" name="Picture 17"/>
+            <wp:cNvGraphicFramePr>
+              <a:graphicFrameLocks xmlns:a="http://schemas.openxmlformats.org/drawingml/2006/main" noChangeAspect="1"/>
+            </wp:cNvGraphicFramePr>
+            <a:graphic xmlns:a="http://schemas.openxmlformats.org/drawingml/2006/main">
+              <a:graphicData uri="http://schemas.openxmlformats.org/drawingml/2006/picture">
+                <pic:pic xmlns:pic="http://schemas.openxmlformats.org/drawingml/2006/picture">
+                  <pic:nvPicPr>
+                    <pic:cNvPr id="0" name="trainerindex.png"/>
+                    <pic:cNvPicPr/>
+                  </pic:nvPicPr>
+                  <pic:blipFill>
+                    <a:blip r:embed="rId16">
+                      <a:extLst>
+                        <a:ext uri="{28A0092B-C50C-407E-A947-70E740481C1C}">
+                          <a14:useLocalDpi xmlns:a14="http://schemas.microsoft.com/office/drawing/2010/main" val="0"/>
+                        </a:ext>
+                      </a:extLst>
+                    </a:blip>
+                    <a:stretch>
+                      <a:fillRect/>
+                    </a:stretch>
+                  </pic:blipFill>
+                  <pic:spPr>
+                    <a:xfrm>
+                      <a:off x="0" y="0"/>
+                      <a:ext cx="5200650" cy="3749358"/>
+                    </a:xfrm>
+                    <a:prstGeom prst="rect">
+                      <a:avLst/>
+                    </a:prstGeom>
+                  </pic:spPr>
+                </pic:pic>
+              </a:graphicData>
+            </a:graphic>
+          </wp:inline>
+        </w:drawing>
+      </w:r>
+    </w:p>
+    <w:p>
+      <w:pPr>
+        <w:pStyle w:val="ListParagraph"/>
+        <w:ind w:left="360"/>
+        <w:rPr>
+          <w:sz w:val="24"/>
+          <w:szCs w:val="24"/>
+        </w:rPr>
+      </w:pPr>
+      <w:r>
+        <w:rPr>
+          <w:sz w:val="24"/>
+          <w:szCs w:val="24"/>
+        </w:rPr>
+        <w:tab/>
+      </w:r>
+      <w:r>
+        <w:rPr>
           <w:sz w:val="24"/>
           <w:szCs w:val="24"/>
           <w:highlight w:val="yellow"/>
         </w:rPr>
-        <w:t>Trainer-Dashboard Screen</w:t>
+        <w:t>Client</w:t>
+      </w:r>
+      <w:r>
+        <w:rPr>
+          <w:sz w:val="24"/>
+          <w:szCs w:val="24"/>
+          <w:highlight w:val="yellow"/>
+        </w:rPr>
+        <w:t>-Dashboard Screen</w:t>
       </w:r>
     </w:p>
     <w:p>
@@ -1190,7 +1676,6 @@
           <w:sz w:val="24"/>
           <w:szCs w:val="24"/>
         </w:rPr>
-        <w:lastRenderedPageBreak/>
         <w:drawing>
           <wp:inline distT="0" distB="0" distL="0" distR="0">
             <wp:extent cx="5164256" cy="2962275"/>
@@ -1207,7 +1692,7 @@
                     <pic:cNvPicPr/>
                   </pic:nvPicPr>
                   <pic:blipFill>
-                    <a:blip r:embed="rId11">
+                    <a:blip r:embed="rId17">
                       <a:extLst>
                         <a:ext uri="{28A0092B-C50C-407E-A947-70E740481C1C}">
                           <a14:useLocalDpi xmlns:a14="http://schemas.microsoft.com/office/drawing/2010/main" val="0"/>
@@ -1235,6 +1720,389 @@
       </w:r>
     </w:p>
     <w:p>
+      <w:r>
+        <w:tab/>
+        <w:t>Trainee profile screen</w:t>
+      </w:r>
+    </w:p>
+    <w:p>
+      <w:pPr>
+        <w:tabs>
+          <w:tab w:val="left" w:pos="1740"/>
+        </w:tabs>
+      </w:pPr>
+    </w:p>
+    <w:p>
+      <w:pPr>
+        <w:pStyle w:val="ListParagraph"/>
+        <w:rPr>
+          <w:sz w:val="24"/>
+          <w:szCs w:val="24"/>
+        </w:rPr>
+      </w:pPr>
+      <w:r>
+        <w:rPr>
+          <w:noProof/>
+          <w:sz w:val="24"/>
+          <w:szCs w:val="24"/>
+        </w:rPr>
+        <w:lastRenderedPageBreak/>
+        <w:drawing>
+          <wp:inline distT="0" distB="0" distL="0" distR="0">
+            <wp:extent cx="4772025" cy="3440345"/>
+            <wp:effectExtent l="0" t="0" r="0" b="8255"/>
+            <wp:docPr id="18" name="Picture 18"/>
+            <wp:cNvGraphicFramePr>
+              <a:graphicFrameLocks xmlns:a="http://schemas.openxmlformats.org/drawingml/2006/main" noChangeAspect="1"/>
+            </wp:cNvGraphicFramePr>
+            <a:graphic xmlns:a="http://schemas.openxmlformats.org/drawingml/2006/main">
+              <a:graphicData uri="http://schemas.openxmlformats.org/drawingml/2006/picture">
+                <pic:pic xmlns:pic="http://schemas.openxmlformats.org/drawingml/2006/picture">
+                  <pic:nvPicPr>
+                    <pic:cNvPr id="0" name="trainertrainee_profile.png"/>
+                    <pic:cNvPicPr/>
+                  </pic:nvPicPr>
+                  <pic:blipFill>
+                    <a:blip r:embed="rId18">
+                      <a:extLst>
+                        <a:ext uri="{28A0092B-C50C-407E-A947-70E740481C1C}">
+                          <a14:useLocalDpi xmlns:a14="http://schemas.microsoft.com/office/drawing/2010/main" val="0"/>
+                        </a:ext>
+                      </a:extLst>
+                    </a:blip>
+                    <a:stretch>
+                      <a:fillRect/>
+                    </a:stretch>
+                  </pic:blipFill>
+                  <pic:spPr>
+                    <a:xfrm>
+                      <a:off x="0" y="0"/>
+                      <a:ext cx="4772025" cy="3440345"/>
+                    </a:xfrm>
+                    <a:prstGeom prst="rect">
+                      <a:avLst/>
+                    </a:prstGeom>
+                  </pic:spPr>
+                </pic:pic>
+              </a:graphicData>
+            </a:graphic>
+          </wp:inline>
+        </w:drawing>
+      </w:r>
+    </w:p>
+    <w:p>
+      <w:pPr>
+        <w:pStyle w:val="ListParagraph"/>
+        <w:rPr>
+          <w:sz w:val="24"/>
+          <w:szCs w:val="24"/>
+        </w:rPr>
+      </w:pPr>
+      <w:r>
+        <w:rPr>
+          <w:sz w:val="24"/>
+          <w:szCs w:val="24"/>
+        </w:rPr>
+        <w:t>Dietary Guidelines:</w:t>
+      </w:r>
+    </w:p>
+    <w:p>
+      <w:pPr>
+        <w:pStyle w:val="ListParagraph"/>
+        <w:rPr>
+          <w:sz w:val="24"/>
+          <w:szCs w:val="24"/>
+        </w:rPr>
+      </w:pPr>
+      <w:r>
+        <w:rPr>
+          <w:noProof/>
+          <w:sz w:val="24"/>
+          <w:szCs w:val="24"/>
+        </w:rPr>
+        <w:drawing>
+          <wp:inline distT="0" distB="0" distL="0" distR="0">
+            <wp:extent cx="5943600" cy="4284980"/>
+            <wp:effectExtent l="0" t="0" r="0" b="1270"/>
+            <wp:docPr id="19" name="Picture 19"/>
+            <wp:cNvGraphicFramePr>
+              <a:graphicFrameLocks xmlns:a="http://schemas.openxmlformats.org/drawingml/2006/main" noChangeAspect="1"/>
+            </wp:cNvGraphicFramePr>
+            <a:graphic xmlns:a="http://schemas.openxmlformats.org/drawingml/2006/main">
+              <a:graphicData uri="http://schemas.openxmlformats.org/drawingml/2006/picture">
+                <pic:pic xmlns:pic="http://schemas.openxmlformats.org/drawingml/2006/picture">
+                  <pic:nvPicPr>
+                    <pic:cNvPr id="0" name="trainertrainee_dietary_guidelines.png"/>
+                    <pic:cNvPicPr/>
+                  </pic:nvPicPr>
+                  <pic:blipFill>
+                    <a:blip r:embed="rId19">
+                      <a:extLst>
+                        <a:ext uri="{28A0092B-C50C-407E-A947-70E740481C1C}">
+                          <a14:useLocalDpi xmlns:a14="http://schemas.microsoft.com/office/drawing/2010/main" val="0"/>
+                        </a:ext>
+                      </a:extLst>
+                    </a:blip>
+                    <a:stretch>
+                      <a:fillRect/>
+                    </a:stretch>
+                  </pic:blipFill>
+                  <pic:spPr>
+                    <a:xfrm>
+                      <a:off x="0" y="0"/>
+                      <a:ext cx="5943600" cy="4284980"/>
+                    </a:xfrm>
+                    <a:prstGeom prst="rect">
+                      <a:avLst/>
+                    </a:prstGeom>
+                  </pic:spPr>
+                </pic:pic>
+              </a:graphicData>
+            </a:graphic>
+          </wp:inline>
+        </w:drawing>
+      </w:r>
+    </w:p>
+    <w:p>
+      <w:pPr>
+        <w:pStyle w:val="ListParagraph"/>
+        <w:rPr>
+          <w:sz w:val="24"/>
+          <w:szCs w:val="24"/>
+        </w:rPr>
+      </w:pPr>
+      <w:r>
+        <w:rPr>
+          <w:sz w:val="24"/>
+          <w:szCs w:val="24"/>
+        </w:rPr>
+        <w:t>Daily Notes:</w:t>
+      </w:r>
+    </w:p>
+    <w:p>
+      <w:pPr>
+        <w:pStyle w:val="ListParagraph"/>
+        <w:rPr>
+          <w:sz w:val="24"/>
+          <w:szCs w:val="24"/>
+        </w:rPr>
+      </w:pPr>
+      <w:r>
+        <w:rPr>
+          <w:noProof/>
+          <w:sz w:val="24"/>
+          <w:szCs w:val="24"/>
+        </w:rPr>
+        <w:lastRenderedPageBreak/>
+        <w:drawing>
+          <wp:inline distT="0" distB="0" distL="0" distR="0">
+            <wp:extent cx="5943600" cy="4284980"/>
+            <wp:effectExtent l="0" t="0" r="0" b="1270"/>
+            <wp:docPr id="20" name="Picture 20"/>
+            <wp:cNvGraphicFramePr>
+              <a:graphicFrameLocks xmlns:a="http://schemas.openxmlformats.org/drawingml/2006/main" noChangeAspect="1"/>
+            </wp:cNvGraphicFramePr>
+            <a:graphic xmlns:a="http://schemas.openxmlformats.org/drawingml/2006/main">
+              <a:graphicData uri="http://schemas.openxmlformats.org/drawingml/2006/picture">
+                <pic:pic xmlns:pic="http://schemas.openxmlformats.org/drawingml/2006/picture">
+                  <pic:nvPicPr>
+                    <pic:cNvPr id="0" name="trainerdaily_notes.png"/>
+                    <pic:cNvPicPr/>
+                  </pic:nvPicPr>
+                  <pic:blipFill>
+                    <a:blip r:embed="rId20">
+                      <a:extLst>
+                        <a:ext uri="{28A0092B-C50C-407E-A947-70E740481C1C}">
+                          <a14:useLocalDpi xmlns:a14="http://schemas.microsoft.com/office/drawing/2010/main" val="0"/>
+                        </a:ext>
+                      </a:extLst>
+                    </a:blip>
+                    <a:stretch>
+                      <a:fillRect/>
+                    </a:stretch>
+                  </pic:blipFill>
+                  <pic:spPr>
+                    <a:xfrm>
+                      <a:off x="0" y="0"/>
+                      <a:ext cx="5943600" cy="4284980"/>
+                    </a:xfrm>
+                    <a:prstGeom prst="rect">
+                      <a:avLst/>
+                    </a:prstGeom>
+                  </pic:spPr>
+                </pic:pic>
+              </a:graphicData>
+            </a:graphic>
+          </wp:inline>
+        </w:drawing>
+      </w:r>
+    </w:p>
+    <w:p>
+      <w:pPr>
+        <w:pStyle w:val="ListParagraph"/>
+        <w:rPr>
+          <w:sz w:val="24"/>
+          <w:szCs w:val="24"/>
+        </w:rPr>
+      </w:pPr>
+      <w:r>
+        <w:rPr>
+          <w:sz w:val="24"/>
+          <w:szCs w:val="24"/>
+        </w:rPr>
+        <w:t>Setup EZ MENU</w:t>
+      </w:r>
+    </w:p>
+    <w:p>
+      <w:pPr>
+        <w:pStyle w:val="ListParagraph"/>
+        <w:rPr>
+          <w:sz w:val="24"/>
+          <w:szCs w:val="24"/>
+        </w:rPr>
+      </w:pPr>
+      <w:r>
+        <w:rPr>
+          <w:noProof/>
+          <w:sz w:val="24"/>
+          <w:szCs w:val="24"/>
+        </w:rPr>
+        <w:drawing>
+          <wp:inline distT="0" distB="0" distL="0" distR="0">
+            <wp:extent cx="4733925" cy="3412877"/>
+            <wp:effectExtent l="0" t="0" r="0" b="0"/>
+            <wp:docPr id="21" name="Picture 21"/>
+            <wp:cNvGraphicFramePr>
+              <a:graphicFrameLocks xmlns:a="http://schemas.openxmlformats.org/drawingml/2006/main" noChangeAspect="1"/>
+            </wp:cNvGraphicFramePr>
+            <a:graphic xmlns:a="http://schemas.openxmlformats.org/drawingml/2006/main">
+              <a:graphicData uri="http://schemas.openxmlformats.org/drawingml/2006/picture">
+                <pic:pic xmlns:pic="http://schemas.openxmlformats.org/drawingml/2006/picture">
+                  <pic:nvPicPr>
+                    <pic:cNvPr id="0" name="trainersetup_ez_menu.png"/>
+                    <pic:cNvPicPr/>
+                  </pic:nvPicPr>
+                  <pic:blipFill>
+                    <a:blip r:embed="rId21">
+                      <a:extLst>
+                        <a:ext uri="{28A0092B-C50C-407E-A947-70E740481C1C}">
+                          <a14:useLocalDpi xmlns:a14="http://schemas.microsoft.com/office/drawing/2010/main" val="0"/>
+                        </a:ext>
+                      </a:extLst>
+                    </a:blip>
+                    <a:stretch>
+                      <a:fillRect/>
+                    </a:stretch>
+                  </pic:blipFill>
+                  <pic:spPr>
+                    <a:xfrm>
+                      <a:off x="0" y="0"/>
+                      <a:ext cx="4733925" cy="3412877"/>
+                    </a:xfrm>
+                    <a:prstGeom prst="rect">
+                      <a:avLst/>
+                    </a:prstGeom>
+                  </pic:spPr>
+                </pic:pic>
+              </a:graphicData>
+            </a:graphic>
+          </wp:inline>
+        </w:drawing>
+      </w:r>
+    </w:p>
+    <w:p>
+      <w:pPr>
+        <w:pStyle w:val="ListParagraph"/>
+        <w:rPr>
+          <w:sz w:val="24"/>
+          <w:szCs w:val="24"/>
+        </w:rPr>
+      </w:pPr>
+      <w:r>
+        <w:rPr>
+          <w:sz w:val="24"/>
+          <w:szCs w:val="24"/>
+        </w:rPr>
+        <w:t>SETUP ADVANCE MENU</w:t>
+      </w:r>
+    </w:p>
+    <w:p>
+      <w:pPr>
+        <w:pStyle w:val="ListParagraph"/>
+        <w:rPr>
+          <w:sz w:val="24"/>
+          <w:szCs w:val="24"/>
+        </w:rPr>
+      </w:pPr>
+      <w:r>
+        <w:rPr>
+          <w:noProof/>
+          <w:sz w:val="24"/>
+          <w:szCs w:val="24"/>
+        </w:rPr>
+        <w:lastRenderedPageBreak/>
+        <w:drawing>
+          <wp:inline distT="0" distB="0" distL="0" distR="0">
+            <wp:extent cx="4581525" cy="3303005"/>
+            <wp:effectExtent l="0" t="0" r="0" b="0"/>
+            <wp:docPr id="22" name="Picture 22"/>
+            <wp:cNvGraphicFramePr>
+              <a:graphicFrameLocks xmlns:a="http://schemas.openxmlformats.org/drawingml/2006/main" noChangeAspect="1"/>
+            </wp:cNvGraphicFramePr>
+            <a:graphic xmlns:a="http://schemas.openxmlformats.org/drawingml/2006/main">
+              <a:graphicData uri="http://schemas.openxmlformats.org/drawingml/2006/picture">
+                <pic:pic xmlns:pic="http://schemas.openxmlformats.org/drawingml/2006/picture">
+                  <pic:nvPicPr>
+                    <pic:cNvPr id="0" name="trainersetup_advancne_menu.png"/>
+                    <pic:cNvPicPr/>
+                  </pic:nvPicPr>
+                  <pic:blipFill>
+                    <a:blip r:embed="rId22">
+                      <a:extLst>
+                        <a:ext uri="{28A0092B-C50C-407E-A947-70E740481C1C}">
+                          <a14:useLocalDpi xmlns:a14="http://schemas.microsoft.com/office/drawing/2010/main" val="0"/>
+                        </a:ext>
+                      </a:extLst>
+                    </a:blip>
+                    <a:stretch>
+                      <a:fillRect/>
+                    </a:stretch>
+                  </pic:blipFill>
+                  <pic:spPr>
+                    <a:xfrm>
+                      <a:off x="0" y="0"/>
+                      <a:ext cx="4581525" cy="3303005"/>
+                    </a:xfrm>
+                    <a:prstGeom prst="rect">
+                      <a:avLst/>
+                    </a:prstGeom>
+                  </pic:spPr>
+                </pic:pic>
+              </a:graphicData>
+            </a:graphic>
+          </wp:inline>
+        </w:drawing>
+      </w:r>
+    </w:p>
+    <w:p>
+      <w:pPr>
+        <w:pStyle w:val="ListParagraph"/>
+        <w:rPr>
+          <w:sz w:val="24"/>
+          <w:szCs w:val="24"/>
+        </w:rPr>
+      </w:pPr>
+    </w:p>
+    <w:p>
+      <w:pPr>
+        <w:pStyle w:val="ListParagraph"/>
+        <w:rPr>
+          <w:sz w:val="24"/>
+          <w:szCs w:val="24"/>
+        </w:rPr>
+      </w:pPr>
+    </w:p>
+    <w:p>
       <w:pPr>
         <w:pStyle w:val="ListParagraph"/>
         <w:numPr>
@@ -1258,17 +2126,28 @@
     <w:p>
       <w:pPr>
         <w:pStyle w:val="ListParagraph"/>
-        <w:rPr>
-          <w:sz w:val="24"/>
-          <w:szCs w:val="24"/>
-        </w:rPr>
-      </w:pPr>
-      <w:r>
-        <w:rPr>
-          <w:sz w:val="24"/>
-          <w:szCs w:val="24"/>
-        </w:rPr>
-        <w:t xml:space="preserve">Please provide your expectation on mobiles apps which we will support for trainee and </w:t>
+        <w:numPr>
+          <w:ilvl w:val="0"/>
+          <w:numId w:val="7"/>
+        </w:numPr>
+        <w:rPr>
+          <w:sz w:val="24"/>
+          <w:szCs w:val="24"/>
+        </w:rPr>
+      </w:pPr>
+      <w:r>
+        <w:rPr>
+          <w:sz w:val="24"/>
+          <w:szCs w:val="24"/>
+        </w:rPr>
+        <w:t>Please provide</w:t>
+      </w:r>
+      <w:r>
+        <w:rPr>
+          <w:sz w:val="24"/>
+          <w:szCs w:val="24"/>
+        </w:rPr>
+        <w:t xml:space="preserve"> functions of system </w:t>
       </w:r>
       <w:proofErr w:type="gramStart"/>
       <w:r>
@@ -1276,7 +2155,21 @@
           <w:sz w:val="24"/>
           <w:szCs w:val="24"/>
         </w:rPr>
-        <w:t>trainer(</w:t>
+        <w:t xml:space="preserve">which </w:t>
+      </w:r>
+      <w:r>
+        <w:rPr>
+          <w:sz w:val="24"/>
+          <w:szCs w:val="24"/>
+        </w:rPr>
+        <w:t xml:space="preserve"> </w:t>
+      </w:r>
+      <w:r>
+        <w:rPr>
+          <w:sz w:val="24"/>
+          <w:szCs w:val="24"/>
+        </w:rPr>
+        <w:t>you</w:t>
       </w:r>
       <w:proofErr w:type="gramEnd"/>
       <w:r>
@@ -1284,12 +2177,23 @@
           <w:sz w:val="24"/>
           <w:szCs w:val="24"/>
         </w:rPr>
-        <w:t xml:space="preserve">if have). </w:t>
-      </w:r>
-    </w:p>
-    <w:p>
-      <w:pPr>
-        <w:pStyle w:val="ListParagraph"/>
+        <w:t xml:space="preserve"> are expecting</w:t>
+      </w:r>
+      <w:r>
+        <w:rPr>
+          <w:sz w:val="24"/>
+          <w:szCs w:val="24"/>
+        </w:rPr>
+        <w:t xml:space="preserve"> on mobiles apps which we will support for trainee and trainer(if have). </w:t>
+      </w:r>
+    </w:p>
+    <w:p>
+      <w:pPr>
+        <w:pStyle w:val="ListParagraph"/>
+        <w:numPr>
+          <w:ilvl w:val="0"/>
+          <w:numId w:val="7"/>
+        </w:numPr>
         <w:rPr>
           <w:sz w:val="24"/>
           <w:szCs w:val="24"/>
@@ -1337,7 +2241,16 @@
     </w:p>
     <w:p>
       <w:r>
-        <w:t xml:space="preserve">Apps: </w:t>
+        <w:t>Apps</w:t>
+      </w:r>
+      <w:r>
+        <w:tab/>
+      </w:r>
+      <w:r>
+        <w:tab/>
+      </w:r>
+      <w:r>
+        <w:t xml:space="preserve">: </w:t>
       </w:r>
       <w:r>
         <w:t>Swi</w:t>
@@ -1345,6 +2258,9 @@
       <w:r>
         <w:t>ft/Objective-C wrapper for iOS, Java wrapper for Android</w:t>
       </w:r>
+      <w:r>
+        <w:t>.</w:t>
+      </w:r>
     </w:p>
     <w:p>
       <w:r>
@@ -1354,10 +2270,29 @@
         <w:t>ackend</w:t>
       </w:r>
       <w:r>
+        <w:tab/>
+      </w:r>
+      <w:r>
         <w:t>:</w:t>
       </w:r>
       <w:r>
-        <w:t xml:space="preserve"> meal plan logic in </w:t>
+        <w:t xml:space="preserve"> </w:t>
+      </w:r>
+    </w:p>
+    <w:p>
+      <w:pPr>
+        <w:pStyle w:val="ListParagraph"/>
+        <w:numPr>
+          <w:ilvl w:val="0"/>
+          <w:numId w:val="8"/>
+        </w:numPr>
+        <w:jc w:val="both"/>
+      </w:pPr>
+      <w:r>
+        <w:t xml:space="preserve">Option 1: </w:t>
+      </w:r>
+      <w:r>
+        <w:t xml:space="preserve">meal plan logic in </w:t>
       </w:r>
       <w:r>
         <w:t>Java/JSP</w:t>
@@ -1392,6 +2327,129 @@
       <w:r>
         <w:t xml:space="preserve"> from backend to front end</w:t>
       </w:r>
+      <w:r>
+        <w:t>.</w:t>
+      </w:r>
+    </w:p>
+    <w:p>
+      <w:pPr>
+        <w:pStyle w:val="ListParagraph"/>
+        <w:numPr>
+          <w:ilvl w:val="0"/>
+          <w:numId w:val="8"/>
+        </w:numPr>
+        <w:jc w:val="both"/>
+      </w:pPr>
+      <w:r>
+        <w:t xml:space="preserve">Option 2: </w:t>
+      </w:r>
+      <w:r>
+        <w:t xml:space="preserve">meal plan logic in </w:t>
+      </w:r>
+      <w:r>
+        <w:t>PHP</w:t>
+      </w:r>
+      <w:r>
+        <w:t xml:space="preserve"> </w:t>
+      </w:r>
+      <w:r>
+        <w:t xml:space="preserve">and </w:t>
+      </w:r>
+      <w:proofErr w:type="gramStart"/>
+      <w:r>
+        <w:t xml:space="preserve">MYSQL </w:t>
+      </w:r>
+      <w:r>
+        <w:t xml:space="preserve"> </w:t>
+      </w:r>
+      <w:proofErr w:type="spellStart"/>
+      <w:r>
+        <w:t>RESTFul</w:t>
+      </w:r>
+      <w:proofErr w:type="spellEnd"/>
+      <w:proofErr w:type="gramEnd"/>
+      <w:r>
+        <w:t xml:space="preserve"> </w:t>
+      </w:r>
+      <w:proofErr w:type="spellStart"/>
+      <w:r>
+        <w:t>api</w:t>
+      </w:r>
+      <w:proofErr w:type="spellEnd"/>
+      <w:r>
+        <w:t xml:space="preserve"> from backend to front end</w:t>
+      </w:r>
+      <w:r>
+        <w:t>.</w:t>
+      </w:r>
+    </w:p>
+    <w:p>
+      <w:pPr>
+        <w:pStyle w:val="ListParagraph"/>
+        <w:numPr>
+          <w:ilvl w:val="0"/>
+          <w:numId w:val="8"/>
+        </w:numPr>
+        <w:jc w:val="both"/>
+      </w:pPr>
+      <w:r>
+        <w:t xml:space="preserve">Option </w:t>
+      </w:r>
+      <w:r>
+        <w:t>3</w:t>
+      </w:r>
+      <w:r>
+        <w:t xml:space="preserve">: </w:t>
+      </w:r>
+      <w:r>
+        <w:t xml:space="preserve">meal plan logic in </w:t>
+      </w:r>
+      <w:r>
+        <w:t>RUBY on RAILS</w:t>
+      </w:r>
+      <w:r>
+        <w:t xml:space="preserve"> </w:t>
+      </w:r>
+      <w:r>
+        <w:t xml:space="preserve">and </w:t>
+      </w:r>
+      <w:proofErr w:type="spellStart"/>
+      <w:proofErr w:type="gramStart"/>
+      <w:r>
+        <w:t>Postgres</w:t>
+      </w:r>
+      <w:proofErr w:type="spellEnd"/>
+      <w:r>
+        <w:t xml:space="preserve"> </w:t>
+      </w:r>
+      <w:r>
+        <w:t xml:space="preserve"> </w:t>
+      </w:r>
+      <w:proofErr w:type="spellStart"/>
+      <w:r>
+        <w:t>RESTFul</w:t>
+      </w:r>
+      <w:proofErr w:type="spellEnd"/>
+      <w:proofErr w:type="gramEnd"/>
+      <w:r>
+        <w:t xml:space="preserve"> </w:t>
+      </w:r>
+      <w:proofErr w:type="spellStart"/>
+      <w:r>
+        <w:t>api</w:t>
+      </w:r>
+      <w:proofErr w:type="spellEnd"/>
+      <w:r>
+        <w:t xml:space="preserve"> from backend to front end</w:t>
+      </w:r>
+      <w:r>
+        <w:t>.</w:t>
+      </w:r>
+    </w:p>
+    <w:p>
+      <w:pPr>
+        <w:ind w:firstLine="720"/>
+      </w:pPr>
     </w:p>
     <w:p>
       <w:pPr>
@@ -1419,13 +2477,18 @@
     <w:p>
       <w:pPr>
         <w:pStyle w:val="ListParagraph"/>
-        <w:ind w:left="0"/>
-        <w:rPr>
-          <w:b/>
-          <w:sz w:val="32"/>
-          <w:szCs w:val="32"/>
-        </w:rPr>
-      </w:pPr>
+        <w:rPr>
+          <w:sz w:val="24"/>
+          <w:szCs w:val="24"/>
+        </w:rPr>
+      </w:pPr>
+      <w:r>
+        <w:rPr>
+          <w:sz w:val="24"/>
+          <w:szCs w:val="24"/>
+        </w:rPr>
+        <w:t>Project duration estimation: from 2.5months to 3 months.</w:t>
+      </w:r>
     </w:p>
     <w:p>
       <w:pPr>
@@ -1447,18 +2510,59 @@
           <w:sz w:val="32"/>
           <w:szCs w:val="32"/>
         </w:rPr>
+        <w:lastRenderedPageBreak/>
         <w:t>Budget Estimation</w:t>
       </w:r>
     </w:p>
     <w:p>
       <w:pPr>
-        <w:pStyle w:val="ListParagraph"/>
-        <w:rPr>
+        <w:ind w:firstLine="720"/>
+        <w:rPr>
+          <w:rFonts w:ascii="Calibri" w:eastAsia="Times New Roman" w:hAnsi="Calibri" w:cs="Calibri"/>
           <w:b/>
+          <w:color w:val="000000"/>
+        </w:rPr>
+      </w:pPr>
+      <w:r>
+        <w:rPr>
+          <w:sz w:val="24"/>
+          <w:szCs w:val="24"/>
+        </w:rPr>
+        <w:t>Project budget estimation: ~</w:t>
+      </w:r>
+      <w:r>
+        <w:rPr>
+          <w:rFonts w:ascii="Calibri" w:hAnsi="Calibri" w:cs="Calibri"/>
+          <w:color w:val="000000"/>
+        </w:rPr>
+        <w:t xml:space="preserve"> </w:t>
+      </w:r>
+      <w:r>
+        <w:rPr>
+          <w:rFonts w:ascii="Calibri" w:eastAsia="Times New Roman" w:hAnsi="Calibri" w:cs="Calibri"/>
+          <w:b/>
+          <w:color w:val="000000"/>
           <w:sz w:val="32"/>
           <w:szCs w:val="32"/>
         </w:rPr>
-      </w:pPr>
+        <w:t xml:space="preserve">6384 </w:t>
+      </w:r>
+      <w:r>
+        <w:rPr>
+          <w:rFonts w:ascii="Calibri" w:eastAsia="Times New Roman" w:hAnsi="Calibri" w:cs="Calibri"/>
+          <w:b/>
+          <w:color w:val="000000"/>
+        </w:rPr>
+        <w:t>USD</w:t>
+      </w:r>
+      <w:r>
+        <w:rPr>
+          <w:rFonts w:ascii="Calibri" w:eastAsia="Times New Roman" w:hAnsi="Calibri" w:cs="Calibri"/>
+          <w:b/>
+          <w:color w:val="000000"/>
+        </w:rPr>
+        <w:t>.</w:t>
+      </w:r>
     </w:p>
     <w:p>
       <w:pPr>
@@ -1483,7 +2587,32 @@
         <w:t>Next Steps</w:t>
       </w:r>
     </w:p>
-    <w:p/>
+    <w:p>
+      <w:pPr>
+        <w:ind w:left="720"/>
+      </w:pPr>
+      <w:r>
+        <w:t>Review and approve budget and timelines of project</w:t>
+      </w:r>
+      <w:r>
+        <w:t>.</w:t>
+      </w:r>
+      <w:bookmarkStart w:id="0" w:name="_GoBack"/>
+      <w:bookmarkEnd w:id="0"/>
+    </w:p>
+    <w:p>
+      <w:pPr>
+        <w:ind w:left="720"/>
+      </w:pPr>
+      <w:r>
+        <w:t>Discuss more user interfaces on mobile apps and additional functions if have.</w:t>
+      </w:r>
+    </w:p>
+    <w:p>
+      <w:pPr>
+        <w:ind w:left="720"/>
+      </w:pPr>
+    </w:p>
     <w:sectPr>
       <w:pgSz w:w="12240" w:h="15840"/>
       <w:pgMar w:top="1440" w:right="1440" w:bottom="1440" w:left="1440" w:header="720" w:footer="720" w:gutter="0"/>
@@ -1764,6 +2893,119 @@
     </w:lvl>
   </w:abstractNum>
   <w:abstractNum w:abstractNumId="3">
+    <w:nsid w:val="551B3DDF"/>
+    <w:multiLevelType w:val="hybridMultilevel"/>
+    <w:tmpl w:val="88D27B46"/>
+    <w:lvl w:ilvl="0" w:tplc="04090001">
+      <w:start w:val="1"/>
+      <w:numFmt w:val="bullet"/>
+      <w:lvlText w:val=""/>
+      <w:lvlJc w:val="left"/>
+      <w:pPr>
+        <w:ind w:left="1440" w:hanging="360"/>
+      </w:pPr>
+      <w:rPr>
+        <w:rFonts w:ascii="Symbol" w:hAnsi="Symbol" w:hint="default"/>
+      </w:rPr>
+    </w:lvl>
+    <w:lvl w:ilvl="1" w:tplc="04090003" w:tentative="1">
+      <w:start w:val="1"/>
+      <w:numFmt w:val="bullet"/>
+      <w:lvlText w:val="o"/>
+      <w:lvlJc w:val="left"/>
+      <w:pPr>
+        <w:ind w:left="2160" w:hanging="360"/>
+      </w:pPr>
+      <w:rPr>
+        <w:rFonts w:ascii="Courier New" w:hAnsi="Courier New" w:cs="Courier New" w:hint="default"/>
+      </w:rPr>
+    </w:lvl>
+    <w:lvl w:ilvl="2" w:tplc="04090005" w:tentative="1">
+      <w:start w:val="1"/>
+      <w:numFmt w:val="bullet"/>
+      <w:lvlText w:val=""/>
+      <w:lvlJc w:val="left"/>
+      <w:pPr>
+        <w:ind w:left="2880" w:hanging="360"/>
+      </w:pPr>
+      <w:rPr>
+        <w:rFonts w:ascii="Wingdings" w:hAnsi="Wingdings" w:hint="default"/>
+      </w:rPr>
+    </w:lvl>
+    <w:lvl w:ilvl="3" w:tplc="04090001" w:tentative="1">
+      <w:start w:val="1"/>
+      <w:numFmt w:val="bullet"/>
+      <w:lvlText w:val=""/>
+      <w:lvlJc w:val="left"/>
+      <w:pPr>
+        <w:ind w:left="3600" w:hanging="360"/>
+      </w:pPr>
+      <w:rPr>
+        <w:rFonts w:ascii="Symbol" w:hAnsi="Symbol" w:hint="default"/>
+      </w:rPr>
+    </w:lvl>
+    <w:lvl w:ilvl="4" w:tplc="04090003" w:tentative="1">
+      <w:start w:val="1"/>
+      <w:numFmt w:val="bullet"/>
+      <w:lvlText w:val="o"/>
+      <w:lvlJc w:val="left"/>
+      <w:pPr>
+        <w:ind w:left="4320" w:hanging="360"/>
+      </w:pPr>
+      <w:rPr>
+        <w:rFonts w:ascii="Courier New" w:hAnsi="Courier New" w:cs="Courier New" w:hint="default"/>
+      </w:rPr>
+    </w:lvl>
+    <w:lvl w:ilvl="5" w:tplc="04090005" w:tentative="1">
+      <w:start w:val="1"/>
+      <w:numFmt w:val="bullet"/>
+      <w:lvlText w:val=""/>
+      <w:lvlJc w:val="left"/>
+      <w:pPr>
+        <w:ind w:left="5040" w:hanging="360"/>
+      </w:pPr>
+      <w:rPr>
+        <w:rFonts w:ascii="Wingdings" w:hAnsi="Wingdings" w:hint="default"/>
+      </w:rPr>
+    </w:lvl>
+    <w:lvl w:ilvl="6" w:tplc="04090001" w:tentative="1">
+      <w:start w:val="1"/>
+      <w:numFmt w:val="bullet"/>
+      <w:lvlText w:val=""/>
+      <w:lvlJc w:val="left"/>
+      <w:pPr>
+        <w:ind w:left="5760" w:hanging="360"/>
+      </w:pPr>
+      <w:rPr>
+        <w:rFonts w:ascii="Symbol" w:hAnsi="Symbol" w:hint="default"/>
+      </w:rPr>
+    </w:lvl>
+    <w:lvl w:ilvl="7" w:tplc="04090003" w:tentative="1">
+      <w:start w:val="1"/>
+      <w:numFmt w:val="bullet"/>
+      <w:lvlText w:val="o"/>
+      <w:lvlJc w:val="left"/>
+      <w:pPr>
+        <w:ind w:left="6480" w:hanging="360"/>
+      </w:pPr>
+      <w:rPr>
+        <w:rFonts w:ascii="Courier New" w:hAnsi="Courier New" w:cs="Courier New" w:hint="default"/>
+      </w:rPr>
+    </w:lvl>
+    <w:lvl w:ilvl="8" w:tplc="04090005" w:tentative="1">
+      <w:start w:val="1"/>
+      <w:numFmt w:val="bullet"/>
+      <w:lvlText w:val=""/>
+      <w:lvlJc w:val="left"/>
+      <w:pPr>
+        <w:ind w:left="7200" w:hanging="360"/>
+      </w:pPr>
+      <w:rPr>
+        <w:rFonts w:ascii="Wingdings" w:hAnsi="Wingdings" w:hint="default"/>
+      </w:rPr>
+    </w:lvl>
+  </w:abstractNum>
+  <w:abstractNum w:abstractNumId="4">
     <w:nsid w:val="56716B10"/>
     <w:multiLevelType w:val="hybridMultilevel"/>
     <w:tmpl w:val="68B8C9DC"/>
@@ -1852,7 +3094,7 @@
       </w:pPr>
     </w:lvl>
   </w:abstractNum>
-  <w:abstractNum w:abstractNumId="4">
+  <w:abstractNum w:abstractNumId="5">
     <w:nsid w:val="5862667B"/>
     <w:multiLevelType w:val="hybridMultilevel"/>
     <w:tmpl w:val="BB7E61E0"/>
@@ -1941,7 +3183,7 @@
       </w:pPr>
     </w:lvl>
   </w:abstractNum>
-  <w:abstractNum w:abstractNumId="5">
+  <w:abstractNum w:abstractNumId="6">
     <w:nsid w:val="5F9D6502"/>
     <w:multiLevelType w:val="hybridMultilevel"/>
     <w:tmpl w:val="702CA1D2"/>
@@ -2054,11 +3296,124 @@
       </w:rPr>
     </w:lvl>
   </w:abstractNum>
+  <w:abstractNum w:abstractNumId="7">
+    <w:nsid w:val="7510286D"/>
+    <w:multiLevelType w:val="hybridMultilevel"/>
+    <w:tmpl w:val="0E66B658"/>
+    <w:lvl w:ilvl="0" w:tplc="04090001">
+      <w:start w:val="1"/>
+      <w:numFmt w:val="bullet"/>
+      <w:lvlText w:val=""/>
+      <w:lvlJc w:val="left"/>
+      <w:pPr>
+        <w:ind w:left="2160" w:hanging="360"/>
+      </w:pPr>
+      <w:rPr>
+        <w:rFonts w:ascii="Symbol" w:hAnsi="Symbol" w:hint="default"/>
+      </w:rPr>
+    </w:lvl>
+    <w:lvl w:ilvl="1" w:tplc="04090003" w:tentative="1">
+      <w:start w:val="1"/>
+      <w:numFmt w:val="bullet"/>
+      <w:lvlText w:val="o"/>
+      <w:lvlJc w:val="left"/>
+      <w:pPr>
+        <w:ind w:left="2880" w:hanging="360"/>
+      </w:pPr>
+      <w:rPr>
+        <w:rFonts w:ascii="Courier New" w:hAnsi="Courier New" w:cs="Courier New" w:hint="default"/>
+      </w:rPr>
+    </w:lvl>
+    <w:lvl w:ilvl="2" w:tplc="04090005" w:tentative="1">
+      <w:start w:val="1"/>
+      <w:numFmt w:val="bullet"/>
+      <w:lvlText w:val=""/>
+      <w:lvlJc w:val="left"/>
+      <w:pPr>
+        <w:ind w:left="3600" w:hanging="360"/>
+      </w:pPr>
+      <w:rPr>
+        <w:rFonts w:ascii="Wingdings" w:hAnsi="Wingdings" w:hint="default"/>
+      </w:rPr>
+    </w:lvl>
+    <w:lvl w:ilvl="3" w:tplc="04090001" w:tentative="1">
+      <w:start w:val="1"/>
+      <w:numFmt w:val="bullet"/>
+      <w:lvlText w:val=""/>
+      <w:lvlJc w:val="left"/>
+      <w:pPr>
+        <w:ind w:left="4320" w:hanging="360"/>
+      </w:pPr>
+      <w:rPr>
+        <w:rFonts w:ascii="Symbol" w:hAnsi="Symbol" w:hint="default"/>
+      </w:rPr>
+    </w:lvl>
+    <w:lvl w:ilvl="4" w:tplc="04090003" w:tentative="1">
+      <w:start w:val="1"/>
+      <w:numFmt w:val="bullet"/>
+      <w:lvlText w:val="o"/>
+      <w:lvlJc w:val="left"/>
+      <w:pPr>
+        <w:ind w:left="5040" w:hanging="360"/>
+      </w:pPr>
+      <w:rPr>
+        <w:rFonts w:ascii="Courier New" w:hAnsi="Courier New" w:cs="Courier New" w:hint="default"/>
+      </w:rPr>
+    </w:lvl>
+    <w:lvl w:ilvl="5" w:tplc="04090005" w:tentative="1">
+      <w:start w:val="1"/>
+      <w:numFmt w:val="bullet"/>
+      <w:lvlText w:val=""/>
+      <w:lvlJc w:val="left"/>
+      <w:pPr>
+        <w:ind w:left="5760" w:hanging="360"/>
+      </w:pPr>
+      <w:rPr>
+        <w:rFonts w:ascii="Wingdings" w:hAnsi="Wingdings" w:hint="default"/>
+      </w:rPr>
+    </w:lvl>
+    <w:lvl w:ilvl="6" w:tplc="04090001" w:tentative="1">
+      <w:start w:val="1"/>
+      <w:numFmt w:val="bullet"/>
+      <w:lvlText w:val=""/>
+      <w:lvlJc w:val="left"/>
+      <w:pPr>
+        <w:ind w:left="6480" w:hanging="360"/>
+      </w:pPr>
+      <w:rPr>
+        <w:rFonts w:ascii="Symbol" w:hAnsi="Symbol" w:hint="default"/>
+      </w:rPr>
+    </w:lvl>
+    <w:lvl w:ilvl="7" w:tplc="04090003" w:tentative="1">
+      <w:start w:val="1"/>
+      <w:numFmt w:val="bullet"/>
+      <w:lvlText w:val="o"/>
+      <w:lvlJc w:val="left"/>
+      <w:pPr>
+        <w:ind w:left="7200" w:hanging="360"/>
+      </w:pPr>
+      <w:rPr>
+        <w:rFonts w:ascii="Courier New" w:hAnsi="Courier New" w:cs="Courier New" w:hint="default"/>
+      </w:rPr>
+    </w:lvl>
+    <w:lvl w:ilvl="8" w:tplc="04090005" w:tentative="1">
+      <w:start w:val="1"/>
+      <w:numFmt w:val="bullet"/>
+      <w:lvlText w:val=""/>
+      <w:lvlJc w:val="left"/>
+      <w:pPr>
+        <w:ind w:left="7920" w:hanging="360"/>
+      </w:pPr>
+      <w:rPr>
+        <w:rFonts w:ascii="Wingdings" w:hAnsi="Wingdings" w:hint="default"/>
+      </w:rPr>
+    </w:lvl>
+  </w:abstractNum>
   <w:num w:numId="1">
-    <w:abstractNumId w:val="3"/>
+    <w:abstractNumId w:val="4"/>
   </w:num>
   <w:num w:numId="2">
-    <w:abstractNumId w:val="5"/>
+    <w:abstractNumId w:val="6"/>
   </w:num>
   <w:num w:numId="3">
     <w:abstractNumId w:val="1"/>
@@ -2067,10 +3422,16 @@
     <w:abstractNumId w:val="0"/>
   </w:num>
   <w:num w:numId="5">
-    <w:abstractNumId w:val="4"/>
+    <w:abstractNumId w:val="5"/>
   </w:num>
   <w:num w:numId="6">
     <w:abstractNumId w:val="2"/>
+  </w:num>
+  <w:num w:numId="7">
+    <w:abstractNumId w:val="3"/>
+  </w:num>
+  <w:num w:numId="8">
+    <w:abstractNumId w:val="7"/>
   </w:num>
 </w:numbering>
 </file>

</xml_diff>